<commit_message>
Ændring i referat sprint 2
</commit_message>
<xml_diff>
--- a/09-27-2016/referat sprint Planning 2.docx
+++ b/09-27-2016/referat sprint Planning 2.docx
@@ -177,7 +177,10 @@
         <w:t>Valg af mødeleder</w:t>
       </w:r>
       <w:r>
-        <w:t>. Jacob</w:t>
+        <w:t xml:space="preserve">. </w:t>
+      </w:r>
+      <w:r>
+        <w:t>Mikkel</w:t>
       </w:r>
     </w:p>
     <w:p>
@@ -305,7 +308,13 @@
         <w:t>Mål for sprintet: kravspecifikation, systemarkitektur, accepttestspecifikation</w:t>
       </w:r>
       <w:r>
-        <w:t xml:space="preserve"> for realistiske system</w:t>
+        <w:t xml:space="preserve"> for</w:t>
+      </w:r>
+      <w:r>
+        <w:t xml:space="preserve"> det</w:t>
+      </w:r>
+      <w:r>
+        <w:t xml:space="preserve"> realistiske system</w:t>
       </w:r>
       <w:r>
         <w:t xml:space="preserve">. </w:t>
@@ -340,57 +349,89 @@
       <w:proofErr w:type="spellEnd"/>
       <w:r>
         <w:t xml:space="preserve">. </w:t>
+      </w:r>
+    </w:p>
+    <w:p>
+      <w:pPr>
+        <w:pStyle w:val="Listeafsnit"/>
+        <w:numPr>
+          <w:ilvl w:val="0"/>
+          <w:numId w:val="2"/>
+        </w:numPr>
+      </w:pPr>
+      <w:r>
+        <w:t xml:space="preserve">Der er oprettet nyt agile </w:t>
+      </w:r>
+      <w:proofErr w:type="spellStart"/>
+      <w:r>
+        <w:t>board</w:t>
+      </w:r>
+      <w:proofErr w:type="spellEnd"/>
+      <w:r>
+        <w:t xml:space="preserve"> ”sprint 2: systemarkitektur til </w:t>
+      </w:r>
+      <w:proofErr w:type="spellStart"/>
+      <w:r>
+        <w:t>review</w:t>
+      </w:r>
+      <w:proofErr w:type="spellEnd"/>
+      <w:r>
+        <w:t>”.</w:t>
+      </w:r>
+    </w:p>
+    <w:p>
+      <w:pPr>
+        <w:pStyle w:val="Listeafsnit"/>
+        <w:numPr>
+          <w:ilvl w:val="0"/>
+          <w:numId w:val="2"/>
+        </w:numPr>
+      </w:pPr>
+      <w:r>
+        <w:t xml:space="preserve">Der er oprettet </w:t>
+      </w:r>
+      <w:proofErr w:type="spellStart"/>
+      <w:r>
+        <w:t>issues</w:t>
+      </w:r>
+      <w:proofErr w:type="spellEnd"/>
+      <w:r>
+        <w:t xml:space="preserve"> på redmine til sprint 2.</w:t>
+      </w:r>
+    </w:p>
+    <w:p>
+      <w:pPr>
+        <w:pStyle w:val="Listeafsnit"/>
+        <w:numPr>
+          <w:ilvl w:val="0"/>
+          <w:numId w:val="2"/>
+        </w:numPr>
+      </w:pPr>
+      <w:r>
+        <w:t>Sprint 2 har deadline onsdag den 5. oktober</w:t>
+      </w:r>
+    </w:p>
+    <w:p>
+      <w:pPr>
+        <w:pStyle w:val="Listeafsnit"/>
+        <w:numPr>
+          <w:ilvl w:val="0"/>
+          <w:numId w:val="2"/>
+        </w:numPr>
+      </w:pPr>
+      <w:r>
+        <w:t xml:space="preserve">Vores materiale skal </w:t>
+      </w:r>
+      <w:proofErr w:type="spellStart"/>
+      <w:r>
+        <w:t>reviewes</w:t>
+      </w:r>
+      <w:proofErr w:type="spellEnd"/>
+      <w:r>
+        <w:t xml:space="preserve"> senest den 14. oktober</w:t>
       </w:r>
       <w:bookmarkStart w:id="0" w:name="_GoBack"/>
       <w:bookmarkEnd w:id="0"/>
-    </w:p>
-    <w:p>
-      <w:pPr>
-        <w:pStyle w:val="Listeafsnit"/>
-        <w:numPr>
-          <w:ilvl w:val="0"/>
-          <w:numId w:val="2"/>
-        </w:numPr>
-      </w:pPr>
-      <w:r>
-        <w:t xml:space="preserve">Der er oprettet nyt agile </w:t>
-      </w:r>
-      <w:proofErr w:type="spellStart"/>
-      <w:r>
-        <w:t>board</w:t>
-      </w:r>
-      <w:proofErr w:type="spellEnd"/>
-      <w:r>
-        <w:t xml:space="preserve"> ”sprint 2: systemarkitektur til </w:t>
-      </w:r>
-      <w:proofErr w:type="spellStart"/>
-      <w:r>
-        <w:t>review</w:t>
-      </w:r>
-      <w:proofErr w:type="spellEnd"/>
-      <w:r>
-        <w:t>”.</w:t>
-      </w:r>
-    </w:p>
-    <w:p>
-      <w:pPr>
-        <w:pStyle w:val="Listeafsnit"/>
-        <w:numPr>
-          <w:ilvl w:val="0"/>
-          <w:numId w:val="2"/>
-        </w:numPr>
-      </w:pPr>
-      <w:r>
-        <w:t xml:space="preserve">Der er oprettet </w:t>
-      </w:r>
-      <w:proofErr w:type="spellStart"/>
-      <w:r>
-        <w:t>issues</w:t>
-      </w:r>
-      <w:proofErr w:type="spellEnd"/>
-      <w:r>
-        <w:t xml:space="preserve"> på redmine til sprint 2.</w:t>
-      </w:r>
     </w:p>
     <w:p>
       <w:pPr>

</xml_diff>